<commit_message>
Last last changes to report
</commit_message>
<xml_diff>
--- a/ActividadIntegradora5.3/Reporte 5.3.docx
+++ b/ActividadIntegradora5.3/Reporte 5.3.docx
@@ -936,6 +936,353 @@
     </w:p>
     <w:p>
       <w:pPr>
+        <w:shd w:val="clear" w:color="auto" w:fill="FFFFFF"/>
+        <w:spacing w:after="0" w:line="360" w:lineRule="auto"/>
+        <w:ind w:firstLine="709"/>
+        <w:rPr>
+          <w:rFonts w:asciiTheme="minorBidi" w:eastAsia="Times New Roman" w:hAnsiTheme="minorBidi"/>
+          <w:lang w:eastAsia="es-MX"/>
+        </w:rPr>
+      </w:pPr>
+      <w:proofErr w:type="spellStart"/>
+      <w:r>
+        <w:rPr>
+          <w:rFonts w:asciiTheme="minorBidi" w:eastAsia="Times New Roman" w:hAnsiTheme="minorBidi"/>
+          <w:i/>
+          <w:iCs/>
+          <w:lang w:eastAsia="es-MX"/>
+        </w:rPr>
+        <w:t>Speedup</w:t>
+      </w:r>
+      <w:proofErr w:type="spellEnd"/>
+      <w:r>
+        <w:rPr>
+          <w:rFonts w:asciiTheme="minorBidi" w:eastAsia="Times New Roman" w:hAnsiTheme="minorBidi"/>
+          <w:lang w:eastAsia="es-MX"/>
+        </w:rPr>
+        <w:t xml:space="preserve"> </w:t>
+      </w:r>
+      <w:proofErr w:type="spellStart"/>
+      <w:r>
+        <w:rPr>
+          <w:rFonts w:asciiTheme="minorBidi" w:eastAsia="Times New Roman" w:hAnsiTheme="minorBidi"/>
+          <w:lang w:eastAsia="es-MX"/>
+        </w:rPr>
+        <w:t>S</w:t>
+      </w:r>
+      <w:r>
+        <w:rPr>
+          <w:rFonts w:asciiTheme="minorBidi" w:eastAsia="Times New Roman" w:hAnsiTheme="minorBidi"/>
+          <w:vertAlign w:val="subscript"/>
+          <w:lang w:eastAsia="es-MX"/>
+        </w:rPr>
+        <w:t>p</w:t>
+      </w:r>
+      <w:proofErr w:type="spellEnd"/>
+      <w:r>
+        <w:rPr>
+          <w:rFonts w:asciiTheme="minorBidi" w:eastAsia="Times New Roman" w:hAnsiTheme="minorBidi"/>
+          <w:lang w:eastAsia="es-MX"/>
+        </w:rPr>
+        <w:t xml:space="preserve"> = T</w:t>
+      </w:r>
+      <w:r>
+        <w:rPr>
+          <w:rFonts w:asciiTheme="minorBidi" w:eastAsia="Times New Roman" w:hAnsiTheme="minorBidi"/>
+          <w:vertAlign w:val="subscript"/>
+          <w:lang w:eastAsia="es-MX"/>
+        </w:rPr>
+        <w:t>1</w:t>
+      </w:r>
+      <w:r>
+        <w:rPr>
+          <w:rFonts w:asciiTheme="minorBidi" w:eastAsia="Times New Roman" w:hAnsiTheme="minorBidi"/>
+          <w:lang w:eastAsia="es-MX"/>
+        </w:rPr>
+        <w:t xml:space="preserve"> / </w:t>
+      </w:r>
+      <w:proofErr w:type="spellStart"/>
+      <w:r>
+        <w:rPr>
+          <w:rFonts w:asciiTheme="minorBidi" w:eastAsia="Times New Roman" w:hAnsiTheme="minorBidi"/>
+          <w:lang w:eastAsia="es-MX"/>
+        </w:rPr>
+        <w:t>T</w:t>
+      </w:r>
+      <w:r>
+        <w:rPr>
+          <w:rFonts w:asciiTheme="minorBidi" w:eastAsia="Times New Roman" w:hAnsiTheme="minorBidi"/>
+          <w:vertAlign w:val="subscript"/>
+          <w:lang w:eastAsia="es-MX"/>
+        </w:rPr>
+        <w:t>p</w:t>
+      </w:r>
+      <w:proofErr w:type="spellEnd"/>
+    </w:p>
+    <w:p>
+      <w:pPr>
+        <w:pStyle w:val="Prrafodelista"/>
+        <w:numPr>
+          <w:ilvl w:val="0"/>
+          <w:numId w:val="6"/>
+        </w:numPr>
+        <w:shd w:val="clear" w:color="auto" w:fill="FFFFFF"/>
+        <w:spacing w:after="0" w:line="360" w:lineRule="auto"/>
+        <w:rPr>
+          <w:rFonts w:asciiTheme="minorBidi" w:eastAsia="Times New Roman" w:hAnsiTheme="minorBidi"/>
+          <w:lang w:eastAsia="es-MX"/>
+        </w:rPr>
+      </w:pPr>
+      <w:r>
+        <w:rPr>
+          <w:rFonts w:asciiTheme="minorBidi" w:eastAsia="Times New Roman" w:hAnsiTheme="minorBidi"/>
+          <w:b/>
+          <w:bCs/>
+          <w:lang w:eastAsia="es-MX"/>
+        </w:rPr>
+        <w:t>1 Hilo</w:t>
+      </w:r>
+      <w:r>
+        <w:rPr>
+          <w:rFonts w:asciiTheme="minorBidi" w:eastAsia="Times New Roman" w:hAnsiTheme="minorBidi"/>
+          <w:lang w:eastAsia="es-MX"/>
+        </w:rPr>
+        <w:t xml:space="preserve"> – 21 milisegundos</w:t>
+      </w:r>
+    </w:p>
+    <w:p>
+      <w:pPr>
+        <w:pStyle w:val="Prrafodelista"/>
+        <w:numPr>
+          <w:ilvl w:val="0"/>
+          <w:numId w:val="6"/>
+        </w:numPr>
+        <w:shd w:val="clear" w:color="auto" w:fill="FFFFFF"/>
+        <w:spacing w:after="0" w:line="360" w:lineRule="auto"/>
+        <w:rPr>
+          <w:rFonts w:asciiTheme="minorBidi" w:eastAsia="Times New Roman" w:hAnsiTheme="minorBidi"/>
+          <w:lang w:eastAsia="es-MX"/>
+        </w:rPr>
+      </w:pPr>
+      <w:r>
+        <w:rPr>
+          <w:rFonts w:asciiTheme="minorBidi" w:eastAsia="Times New Roman" w:hAnsiTheme="minorBidi"/>
+          <w:b/>
+          <w:bCs/>
+          <w:lang w:eastAsia="es-MX"/>
+        </w:rPr>
+        <w:t xml:space="preserve">5 </w:t>
+      </w:r>
+      <w:r>
+        <w:rPr>
+          <w:rFonts w:asciiTheme="minorBidi" w:eastAsia="Times New Roman" w:hAnsiTheme="minorBidi"/>
+          <w:b/>
+          <w:bCs/>
+          <w:lang w:eastAsia="es-MX"/>
+        </w:rPr>
+        <w:t>hilos</w:t>
+      </w:r>
+      <w:r>
+        <w:rPr>
+          <w:rFonts w:asciiTheme="minorBidi" w:eastAsia="Times New Roman" w:hAnsiTheme="minorBidi"/>
+          <w:lang w:eastAsia="es-MX"/>
+        </w:rPr>
+        <w:t xml:space="preserve"> – 17 milisegundos</w:t>
+      </w:r>
+    </w:p>
+    <w:p>
+      <w:pPr>
+        <w:pStyle w:val="Prrafodelista"/>
+        <w:numPr>
+          <w:ilvl w:val="0"/>
+          <w:numId w:val="8"/>
+        </w:numPr>
+        <w:shd w:val="clear" w:color="auto" w:fill="FFFFFF"/>
+        <w:spacing w:after="0" w:line="360" w:lineRule="auto"/>
+        <w:rPr>
+          <w:rFonts w:asciiTheme="minorBidi" w:eastAsia="Times New Roman" w:hAnsiTheme="minorBidi"/>
+          <w:lang w:eastAsia="es-MX"/>
+        </w:rPr>
+      </w:pPr>
+      <w:r>
+        <w:rPr>
+          <w:rFonts w:asciiTheme="minorBidi" w:eastAsia="Times New Roman" w:hAnsiTheme="minorBidi"/>
+          <w:lang w:eastAsia="es-MX"/>
+        </w:rPr>
+        <w:t>S</w:t>
+      </w:r>
+      <w:r>
+        <w:rPr>
+          <w:rFonts w:asciiTheme="minorBidi" w:eastAsia="Times New Roman" w:hAnsiTheme="minorBidi"/>
+          <w:vertAlign w:val="subscript"/>
+          <w:lang w:eastAsia="es-MX"/>
+        </w:rPr>
+        <w:t>5</w:t>
+      </w:r>
+      <w:r>
+        <w:rPr>
+          <w:rFonts w:asciiTheme="minorBidi" w:eastAsia="Times New Roman" w:hAnsiTheme="minorBidi"/>
+          <w:lang w:eastAsia="es-MX"/>
+        </w:rPr>
+        <w:t xml:space="preserve"> = 21 ms / 17 ms = 1.23 </w:t>
+      </w:r>
+    </w:p>
+    <w:p>
+      <w:pPr>
+        <w:pStyle w:val="Prrafodelista"/>
+        <w:numPr>
+          <w:ilvl w:val="0"/>
+          <w:numId w:val="6"/>
+        </w:numPr>
+        <w:shd w:val="clear" w:color="auto" w:fill="FFFFFF"/>
+        <w:spacing w:after="0" w:line="360" w:lineRule="auto"/>
+        <w:rPr>
+          <w:rFonts w:asciiTheme="minorBidi" w:eastAsia="Times New Roman" w:hAnsiTheme="minorBidi"/>
+          <w:lang w:eastAsia="es-MX"/>
+        </w:rPr>
+      </w:pPr>
+      <w:r>
+        <w:rPr>
+          <w:rFonts w:asciiTheme="minorBidi" w:eastAsia="Times New Roman" w:hAnsiTheme="minorBidi"/>
+          <w:b/>
+          <w:bCs/>
+          <w:lang w:eastAsia="es-MX"/>
+        </w:rPr>
+        <w:t xml:space="preserve">10 </w:t>
+      </w:r>
+      <w:r>
+        <w:rPr>
+          <w:rFonts w:asciiTheme="minorBidi" w:eastAsia="Times New Roman" w:hAnsiTheme="minorBidi"/>
+          <w:b/>
+          <w:bCs/>
+          <w:lang w:eastAsia="es-MX"/>
+        </w:rPr>
+        <w:t>hilos</w:t>
+      </w:r>
+      <w:r>
+        <w:rPr>
+          <w:rFonts w:asciiTheme="minorBidi" w:eastAsia="Times New Roman" w:hAnsiTheme="minorBidi"/>
+          <w:lang w:eastAsia="es-MX"/>
+        </w:rPr>
+        <w:t xml:space="preserve"> – 14 milisegundos</w:t>
+      </w:r>
+    </w:p>
+    <w:p>
+      <w:pPr>
+        <w:pStyle w:val="Prrafodelista"/>
+        <w:numPr>
+          <w:ilvl w:val="0"/>
+          <w:numId w:val="9"/>
+        </w:numPr>
+        <w:shd w:val="clear" w:color="auto" w:fill="FFFFFF"/>
+        <w:spacing w:after="0" w:line="360" w:lineRule="auto"/>
+        <w:rPr>
+          <w:rFonts w:asciiTheme="minorBidi" w:eastAsia="Times New Roman" w:hAnsiTheme="minorBidi"/>
+          <w:lang w:eastAsia="es-MX"/>
+        </w:rPr>
+      </w:pPr>
+      <w:r>
+        <w:rPr>
+          <w:rFonts w:asciiTheme="minorBidi" w:eastAsia="Times New Roman" w:hAnsiTheme="minorBidi"/>
+          <w:lang w:eastAsia="es-MX"/>
+        </w:rPr>
+        <w:t>S</w:t>
+      </w:r>
+      <w:r>
+        <w:rPr>
+          <w:rFonts w:asciiTheme="minorBidi" w:eastAsia="Times New Roman" w:hAnsiTheme="minorBidi"/>
+          <w:vertAlign w:val="subscript"/>
+          <w:lang w:eastAsia="es-MX"/>
+        </w:rPr>
+        <w:t>10</w:t>
+      </w:r>
+      <w:r>
+        <w:rPr>
+          <w:rFonts w:asciiTheme="minorBidi" w:eastAsia="Times New Roman" w:hAnsiTheme="minorBidi"/>
+          <w:lang w:eastAsia="es-MX"/>
+        </w:rPr>
+        <w:t xml:space="preserve"> = 21 ms / 14 ms = 1.5 ms</w:t>
+      </w:r>
+    </w:p>
+    <w:p>
+      <w:pPr>
+        <w:pStyle w:val="Prrafodelista"/>
+        <w:numPr>
+          <w:ilvl w:val="0"/>
+          <w:numId w:val="6"/>
+        </w:numPr>
+        <w:shd w:val="clear" w:color="auto" w:fill="FFFFFF"/>
+        <w:spacing w:after="0" w:line="360" w:lineRule="auto"/>
+        <w:rPr>
+          <w:rFonts w:asciiTheme="minorBidi" w:eastAsia="Times New Roman" w:hAnsiTheme="minorBidi"/>
+          <w:lang w:eastAsia="es-MX"/>
+        </w:rPr>
+      </w:pPr>
+      <w:r>
+        <w:rPr>
+          <w:rFonts w:asciiTheme="minorBidi" w:eastAsia="Times New Roman" w:hAnsiTheme="minorBidi"/>
+          <w:b/>
+          <w:bCs/>
+          <w:lang w:eastAsia="es-MX"/>
+        </w:rPr>
+        <w:t xml:space="preserve">20 </w:t>
+      </w:r>
+      <w:r>
+        <w:rPr>
+          <w:rFonts w:asciiTheme="minorBidi" w:eastAsia="Times New Roman" w:hAnsiTheme="minorBidi"/>
+          <w:b/>
+          <w:bCs/>
+          <w:lang w:eastAsia="es-MX"/>
+        </w:rPr>
+        <w:t>hilos</w:t>
+      </w:r>
+      <w:r>
+        <w:rPr>
+          <w:rFonts w:asciiTheme="minorBidi" w:eastAsia="Times New Roman" w:hAnsiTheme="minorBidi"/>
+          <w:lang w:eastAsia="es-MX"/>
+        </w:rPr>
+        <w:t xml:space="preserve"> – 18 milisegundos </w:t>
+      </w:r>
+    </w:p>
+    <w:p>
+      <w:pPr>
+        <w:pStyle w:val="Prrafodelista"/>
+        <w:numPr>
+          <w:ilvl w:val="0"/>
+          <w:numId w:val="10"/>
+        </w:numPr>
+        <w:shd w:val="clear" w:color="auto" w:fill="FFFFFF"/>
+        <w:spacing w:after="0" w:line="360" w:lineRule="auto"/>
+        <w:rPr>
+          <w:rFonts w:asciiTheme="minorBidi" w:eastAsia="Times New Roman" w:hAnsiTheme="minorBidi"/>
+          <w:lang w:eastAsia="es-MX"/>
+        </w:rPr>
+      </w:pPr>
+      <w:r>
+        <w:rPr>
+          <w:rFonts w:asciiTheme="minorBidi" w:eastAsia="Times New Roman" w:hAnsiTheme="minorBidi"/>
+          <w:lang w:eastAsia="es-MX"/>
+        </w:rPr>
+        <w:t>S</w:t>
+      </w:r>
+      <w:r>
+        <w:rPr>
+          <w:rFonts w:asciiTheme="minorBidi" w:eastAsia="Times New Roman" w:hAnsiTheme="minorBidi"/>
+          <w:vertAlign w:val="subscript"/>
+          <w:lang w:eastAsia="es-MX"/>
+        </w:rPr>
+        <w:t>20</w:t>
+      </w:r>
+      <w:r>
+        <w:rPr>
+          <w:rFonts w:asciiTheme="minorBidi" w:eastAsia="Times New Roman" w:hAnsiTheme="minorBidi"/>
+          <w:lang w:eastAsia="es-MX"/>
+        </w:rPr>
+        <w:t xml:space="preserve"> = 21 ms / 18 ms = 1.16 ms</w:t>
+      </w:r>
+    </w:p>
+    <w:p>
+      <w:pPr>
         <w:spacing w:line="360" w:lineRule="auto"/>
         <w:ind w:firstLine="709"/>
         <w:rPr>
@@ -944,6 +1291,15 @@
           <w:szCs w:val="24"/>
         </w:rPr>
       </w:pPr>
+      <w:r>
+        <w:rPr>
+          <w:rFonts w:ascii="Arial" w:hAnsi="Arial" w:cs="Arial"/>
+          <w:sz w:val="24"/>
+          <w:szCs w:val="24"/>
+        </w:rPr>
+        <w:lastRenderedPageBreak/>
+        <w:t>La complejidad del algoritmo como tal que se encarga del análisis y resaltado de sintaxis sigue siendo el mismo que tuvimos en la actividad integradora anterior, ya que el concepto de hilos que implementamos para esta actividad no interviene en este, sino en poder realizar todo ese proceso múltiples veces, para hacerlo más rápida y eficientemente.</w:t>
+      </w:r>
     </w:p>
     <w:p>
       <w:pPr>
@@ -961,148 +1317,171 @@
           <w:sz w:val="24"/>
           <w:szCs w:val="24"/>
         </w:rPr>
-        <w:t>La complejidad del algoritmo como tal que se encarga del análisis y resaltado de sintaxis sigue siendo el mismo que tuvimos en la actividad integradora anterior, ya que el concepto de hilos que implementamos para esta actividad no interviene en este, sino en poder realizar todo ese proceso múltiples veces, para hacerlo más rápida y eficientemente.</w:t>
+        <w:t xml:space="preserve">Por lo que, debido al código que tenemos en la parte del análisis, </w:t>
+      </w:r>
+      <w:proofErr w:type="gramStart"/>
+      <w:r>
+        <w:rPr>
+          <w:rFonts w:ascii="Arial" w:hAnsi="Arial" w:cs="Arial"/>
+          <w:sz w:val="24"/>
+          <w:szCs w:val="24"/>
+        </w:rPr>
+        <w:t>dónde</w:t>
+      </w:r>
+      <w:proofErr w:type="gramEnd"/>
+      <w:r>
+        <w:rPr>
+          <w:rFonts w:ascii="Arial" w:hAnsi="Arial" w:cs="Arial"/>
+          <w:sz w:val="24"/>
+          <w:szCs w:val="24"/>
+        </w:rPr>
+        <w:t xml:space="preserve"> </w:t>
+      </w:r>
+      <w:r>
+        <w:rPr>
+          <w:rFonts w:ascii="Arial" w:hAnsi="Arial" w:cs="Arial"/>
+          <w:sz w:val="24"/>
+          <w:szCs w:val="24"/>
+        </w:rPr>
+        <w:t xml:space="preserve">aunque se repite varias veces el ciclo </w:t>
+      </w:r>
+      <w:proofErr w:type="spellStart"/>
+      <w:r>
+        <w:rPr>
+          <w:rFonts w:ascii="Arial" w:hAnsi="Arial" w:cs="Arial"/>
+          <w:sz w:val="24"/>
+          <w:szCs w:val="24"/>
+        </w:rPr>
+        <w:t>for</w:t>
+      </w:r>
+      <w:proofErr w:type="spellEnd"/>
+      <w:r>
+        <w:rPr>
+          <w:rFonts w:ascii="Arial" w:hAnsi="Arial" w:cs="Arial"/>
+          <w:sz w:val="24"/>
+          <w:szCs w:val="24"/>
+        </w:rPr>
+        <w:t xml:space="preserve"> donde leemos cada </w:t>
+      </w:r>
+      <w:proofErr w:type="spellStart"/>
+      <w:r>
+        <w:rPr>
+          <w:rFonts w:ascii="Arial" w:hAnsi="Arial" w:cs="Arial"/>
+          <w:sz w:val="24"/>
+          <w:szCs w:val="24"/>
+        </w:rPr>
+        <w:t>caracter</w:t>
+      </w:r>
+      <w:proofErr w:type="spellEnd"/>
+      <w:r>
+        <w:rPr>
+          <w:rFonts w:ascii="Arial" w:hAnsi="Arial" w:cs="Arial"/>
+          <w:sz w:val="24"/>
+          <w:szCs w:val="24"/>
+        </w:rPr>
+        <w:t xml:space="preserve">, pues lo tenemos dentro de un </w:t>
+      </w:r>
+      <w:proofErr w:type="spellStart"/>
+      <w:r>
+        <w:rPr>
+          <w:rFonts w:ascii="Arial" w:hAnsi="Arial" w:cs="Arial"/>
+          <w:sz w:val="24"/>
+          <w:szCs w:val="24"/>
+        </w:rPr>
+        <w:t>while</w:t>
+      </w:r>
+      <w:proofErr w:type="spellEnd"/>
+      <w:r>
+        <w:rPr>
+          <w:rFonts w:ascii="Arial" w:hAnsi="Arial" w:cs="Arial"/>
+          <w:sz w:val="24"/>
+          <w:szCs w:val="24"/>
+        </w:rPr>
+        <w:t xml:space="preserve"> donde leemos cada línea del texto de entrada, en realidad el número de iteraciones totales termina siendo el número de caracteres que tenemos en total por lo que el tiempo de ejecución sería T(n) = n. 3. </w:t>
+      </w:r>
+      <w:r>
+        <w:rPr>
+          <w:rFonts w:ascii="Arial" w:hAnsi="Arial" w:cs="Arial"/>
+          <w:sz w:val="24"/>
+          <w:szCs w:val="24"/>
+        </w:rPr>
+        <w:t>Por ello, s</w:t>
+      </w:r>
+      <w:r>
+        <w:rPr>
+          <w:rFonts w:ascii="Arial" w:hAnsi="Arial" w:cs="Arial"/>
+          <w:sz w:val="24"/>
+          <w:szCs w:val="24"/>
+        </w:rPr>
+        <w:t xml:space="preserve">i calculamos entonces la complejidad en base a nuestro tiempo de ejecución obtendremos que: </w:t>
+      </w:r>
+      <w:proofErr w:type="gramStart"/>
+      <w:r>
+        <w:rPr>
+          <w:rFonts w:ascii="Arial" w:hAnsi="Arial" w:cs="Arial"/>
+          <w:sz w:val="24"/>
+          <w:szCs w:val="24"/>
+        </w:rPr>
+        <w:t>{ O</w:t>
+      </w:r>
+      <w:proofErr w:type="gramEnd"/>
+      <w:r>
+        <w:rPr>
+          <w:rFonts w:ascii="Arial" w:hAnsi="Arial" w:cs="Arial"/>
+          <w:sz w:val="24"/>
+          <w:szCs w:val="24"/>
+        </w:rPr>
+        <w:t>(1) } T(n) = n =&gt; O(n), o sea que, nuestro algoritmo implementado sería de complejidad lineal.</w:t>
       </w:r>
     </w:p>
     <w:p>
       <w:pPr>
         <w:spacing w:line="360" w:lineRule="auto"/>
         <w:ind w:firstLine="709"/>
-        <w:rPr>
-          <w:rFonts w:ascii="Arial" w:hAnsi="Arial" w:cs="Arial"/>
-          <w:sz w:val="24"/>
-          <w:szCs w:val="24"/>
-        </w:rPr>
-      </w:pPr>
-      <w:r>
-        <w:rPr>
-          <w:rFonts w:ascii="Arial" w:hAnsi="Arial" w:cs="Arial"/>
-          <w:sz w:val="24"/>
-          <w:szCs w:val="24"/>
-        </w:rPr>
-        <w:lastRenderedPageBreak/>
-        <w:t xml:space="preserve">Por lo que, debido al código que tenemos en la parte del análisis, </w:t>
-      </w:r>
-      <w:proofErr w:type="gramStart"/>
-      <w:r>
-        <w:rPr>
-          <w:rFonts w:ascii="Arial" w:hAnsi="Arial" w:cs="Arial"/>
-          <w:sz w:val="24"/>
-          <w:szCs w:val="24"/>
-        </w:rPr>
-        <w:t>dónde</w:t>
-      </w:r>
-      <w:proofErr w:type="gramEnd"/>
-      <w:r>
-        <w:rPr>
-          <w:rFonts w:ascii="Arial" w:hAnsi="Arial" w:cs="Arial"/>
-          <w:sz w:val="24"/>
-          <w:szCs w:val="24"/>
-        </w:rPr>
-        <w:t xml:space="preserve"> </w:t>
-      </w:r>
-      <w:r>
-        <w:rPr>
-          <w:rFonts w:ascii="Arial" w:hAnsi="Arial" w:cs="Arial"/>
-          <w:sz w:val="24"/>
-          <w:szCs w:val="24"/>
-        </w:rPr>
-        <w:t xml:space="preserve">aunque se repite varias veces el ciclo </w:t>
-      </w:r>
-      <w:proofErr w:type="spellStart"/>
-      <w:r>
-        <w:rPr>
-          <w:rFonts w:ascii="Arial" w:hAnsi="Arial" w:cs="Arial"/>
-          <w:sz w:val="24"/>
-          <w:szCs w:val="24"/>
-        </w:rPr>
-        <w:t>for</w:t>
-      </w:r>
-      <w:proofErr w:type="spellEnd"/>
-      <w:r>
-        <w:rPr>
-          <w:rFonts w:ascii="Arial" w:hAnsi="Arial" w:cs="Arial"/>
-          <w:sz w:val="24"/>
-          <w:szCs w:val="24"/>
-        </w:rPr>
-        <w:t xml:space="preserve"> donde leemos cada </w:t>
-      </w:r>
-      <w:proofErr w:type="spellStart"/>
-      <w:r>
-        <w:rPr>
-          <w:rFonts w:ascii="Arial" w:hAnsi="Arial" w:cs="Arial"/>
-          <w:sz w:val="24"/>
-          <w:szCs w:val="24"/>
-        </w:rPr>
-        <w:t>caracter</w:t>
-      </w:r>
-      <w:proofErr w:type="spellEnd"/>
-      <w:r>
-        <w:rPr>
-          <w:rFonts w:ascii="Arial" w:hAnsi="Arial" w:cs="Arial"/>
-          <w:sz w:val="24"/>
-          <w:szCs w:val="24"/>
-        </w:rPr>
-        <w:t xml:space="preserve">, pues lo tenemos dentro de un </w:t>
-      </w:r>
-      <w:proofErr w:type="spellStart"/>
-      <w:r>
-        <w:rPr>
-          <w:rFonts w:ascii="Arial" w:hAnsi="Arial" w:cs="Arial"/>
-          <w:sz w:val="24"/>
-          <w:szCs w:val="24"/>
-        </w:rPr>
-        <w:t>while</w:t>
-      </w:r>
-      <w:proofErr w:type="spellEnd"/>
-      <w:r>
-        <w:rPr>
-          <w:rFonts w:ascii="Arial" w:hAnsi="Arial" w:cs="Arial"/>
-          <w:sz w:val="24"/>
-          <w:szCs w:val="24"/>
-        </w:rPr>
-        <w:t xml:space="preserve"> donde leemos cada línea del texto de entrada, en realidad el número de iteraciones totales termina siendo el número de caracteres que tenemos en total por lo que el tiempo de ejecución sería T(n) = n. 3. </w:t>
-      </w:r>
-      <w:r>
-        <w:rPr>
-          <w:rFonts w:ascii="Arial" w:hAnsi="Arial" w:cs="Arial"/>
-          <w:sz w:val="24"/>
-          <w:szCs w:val="24"/>
-        </w:rPr>
-        <w:t>Por ello, s</w:t>
-      </w:r>
-      <w:r>
-        <w:rPr>
-          <w:rFonts w:ascii="Arial" w:hAnsi="Arial" w:cs="Arial"/>
-          <w:sz w:val="24"/>
-          <w:szCs w:val="24"/>
-        </w:rPr>
-        <w:t xml:space="preserve">i calculamos entonces la complejidad en base a nuestro tiempo de ejecución obtendremos que: </w:t>
-      </w:r>
-      <w:proofErr w:type="gramStart"/>
-      <w:r>
-        <w:rPr>
-          <w:rFonts w:ascii="Arial" w:hAnsi="Arial" w:cs="Arial"/>
-          <w:sz w:val="24"/>
-          <w:szCs w:val="24"/>
-        </w:rPr>
-        <w:t>{ O</w:t>
-      </w:r>
-      <w:proofErr w:type="gramEnd"/>
-      <w:r>
-        <w:rPr>
-          <w:rFonts w:ascii="Arial" w:hAnsi="Arial" w:cs="Arial"/>
-          <w:sz w:val="24"/>
-          <w:szCs w:val="24"/>
-        </w:rPr>
-        <w:t>(1) } T(n) = n =&gt; O(n), o sea que, nuestro algoritmo implementado sería de complejidad lineal.</w:t>
-      </w:r>
+      </w:pPr>
     </w:p>
     <w:p>
       <w:pPr>
         <w:spacing w:line="360" w:lineRule="auto"/>
         <w:ind w:firstLine="709"/>
-      </w:pPr>
+        <w:rPr>
+          <w:rFonts w:ascii="Arial" w:hAnsi="Arial" w:cs="Arial"/>
+          <w:sz w:val="24"/>
+          <w:szCs w:val="24"/>
+        </w:rPr>
+      </w:pPr>
+      <w:r>
+        <w:rPr>
+          <w:rFonts w:ascii="Arial" w:hAnsi="Arial" w:cs="Arial"/>
+          <w:sz w:val="24"/>
+          <w:szCs w:val="24"/>
+        </w:rPr>
+        <w:t xml:space="preserve">Al haber implementado la programación </w:t>
+      </w:r>
+      <w:r>
+        <w:rPr>
+          <w:rFonts w:ascii="Arial" w:hAnsi="Arial" w:cs="Arial"/>
+          <w:sz w:val="24"/>
+          <w:szCs w:val="24"/>
+        </w:rPr>
+        <w:t>p</w:t>
+      </w:r>
+      <w:r>
+        <w:rPr>
+          <w:rFonts w:ascii="Arial" w:hAnsi="Arial" w:cs="Arial"/>
+          <w:sz w:val="24"/>
+          <w:szCs w:val="24"/>
+        </w:rPr>
+        <w:t xml:space="preserve">aralela en nuestro resaltador léxico, logramos darnos cuenta sobre la gran ventaja que puede ofrecer al ejecutar el programa de manera más rápida y eficiente sin embargo pueden presentarse consecuencias dependiendo del equipo en el que se ejecute el programa ya que en caso de no contar con un procesador lo suficientemente potente, el rendimiento de este se verá afectado y en casos muy extremos podría llegarse dañarse. </w:t>
+      </w:r>
+      <w:r>
+        <w:rPr>
+          <w:rFonts w:ascii="Arial" w:hAnsi="Arial" w:cs="Arial"/>
+          <w:sz w:val="24"/>
+          <w:szCs w:val="24"/>
+        </w:rPr>
+        <w:t>De igual manera, debido a que el propósito nuestro programa es analizar el directorio que el usuario le proporciona se podría llegar a pensar que incurrimos en el robo de datos del directorio, o así mismo ya que el código se encuentra público en la plataforma GitHub se podría modificar para este fin.</w:t>
+      </w:r>
     </w:p>
     <w:p>
       <w:pPr>
@@ -1114,38 +1493,6 @@
           <w:szCs w:val="24"/>
         </w:rPr>
       </w:pPr>
-      <w:r>
-        <w:rPr>
-          <w:rFonts w:ascii="Arial" w:hAnsi="Arial" w:cs="Arial"/>
-          <w:sz w:val="24"/>
-          <w:szCs w:val="24"/>
-        </w:rPr>
-        <w:t xml:space="preserve">Al haber implementado la programación </w:t>
-      </w:r>
-      <w:r>
-        <w:rPr>
-          <w:rFonts w:ascii="Arial" w:hAnsi="Arial" w:cs="Arial"/>
-          <w:sz w:val="24"/>
-          <w:szCs w:val="24"/>
-        </w:rPr>
-        <w:t>p</w:t>
-      </w:r>
-      <w:r>
-        <w:rPr>
-          <w:rFonts w:ascii="Arial" w:hAnsi="Arial" w:cs="Arial"/>
-          <w:sz w:val="24"/>
-          <w:szCs w:val="24"/>
-        </w:rPr>
-        <w:t xml:space="preserve">aralela en nuestro resaltador léxico, logramos darnos cuenta sobre la gran ventaja que puede ofrecer al ejecutar el programa de manera más rápida y eficiente sin embargo pueden presentarse consecuencias dependiendo del equipo en el que se ejecute el programa ya que en caso de no contar con un procesador lo suficientemente potente, el rendimiento de este se verá afectado y en casos muy extremos podría llegarse dañarse. </w:t>
-      </w:r>
-      <w:r>
-        <w:rPr>
-          <w:rFonts w:ascii="Arial" w:hAnsi="Arial" w:cs="Arial"/>
-          <w:sz w:val="24"/>
-          <w:szCs w:val="24"/>
-        </w:rPr>
-        <w:t>De igual manera, debido a que el propósito nuestro programa es analizar el directorio que el usuario le proporciona se podría llegar a pensar que incurrimos en el robo de datos del directorio, o así mismo ya que el código se encuentra público en la plataforma GitHub se podría modificar para este fin.</w:t>
-      </w:r>
     </w:p>
     <w:p>
       <w:pPr>
@@ -1157,6 +1504,23 @@
           <w:szCs w:val="24"/>
         </w:rPr>
       </w:pPr>
+      <w:r>
+        <w:rPr>
+          <w:rFonts w:ascii="Arial" w:hAnsi="Arial" w:cs="Arial"/>
+          <w:sz w:val="24"/>
+          <w:szCs w:val="24"/>
+        </w:rPr>
+        <w:t xml:space="preserve">Para terminar, durante la elaboración de esta con esta situación problema aprendimos la utilidad de la programación paralela concurrente y el cómo utilizar hilos. Vimos en carne propia, como estos temas redujeron el tiempo de ejecución de nuestro programa y cómo el aumentar o disminuir el número de hilos afectaba </w:t>
+      </w:r>
+      <w:r>
+        <w:rPr>
+          <w:rFonts w:ascii="Arial" w:hAnsi="Arial" w:cs="Arial"/>
+          <w:sz w:val="24"/>
+          <w:szCs w:val="24"/>
+        </w:rPr>
+        <w:lastRenderedPageBreak/>
+        <w:t>a nuestro programa. Con esta actividad concluimos nuestra participación en la materia TC2037, de la que nos llevamos un sinfín de aprendizajes.</w:t>
+      </w:r>
     </w:p>
     <w:p>
       <w:pPr>
@@ -1168,14 +1532,6 @@
           <w:szCs w:val="24"/>
         </w:rPr>
       </w:pPr>
-      <w:r>
-        <w:rPr>
-          <w:rFonts w:ascii="Arial" w:hAnsi="Arial" w:cs="Arial"/>
-          <w:sz w:val="24"/>
-          <w:szCs w:val="24"/>
-        </w:rPr>
-        <w:t>Para terminar, durante la elaboración de esta con esta situación problema aprendimos la utilidad de la programación paralela concurrente y el cómo utilizar hilos. Vimos en carne propia, como estos temas redujeron el tiempo de ejecución de nuestro programa y cómo el aumentar o disminuir el número de hilos afectaba a nuestro programa. Con esta actividad concluimos nuestra participación en la materia TC2037, de la que nos llevamos un sinfín de aprendizajes.</w:t>
-      </w:r>
     </w:p>
     <w:p>
       <w:pPr>
@@ -1202,17 +1558,6 @@
     <w:p>
       <w:pPr>
         <w:spacing w:line="360" w:lineRule="auto"/>
-        <w:ind w:firstLine="709"/>
-        <w:rPr>
-          <w:rFonts w:ascii="Arial" w:hAnsi="Arial" w:cs="Arial"/>
-          <w:sz w:val="24"/>
-          <w:szCs w:val="24"/>
-        </w:rPr>
-      </w:pPr>
-    </w:p>
-    <w:p>
-      <w:pPr>
-        <w:spacing w:line="360" w:lineRule="auto"/>
         <w:rPr>
           <w:rFonts w:ascii="Arial" w:hAnsi="Arial" w:cs="Arial"/>
           <w:b/>
@@ -1232,7 +1577,6 @@
           <w:szCs w:val="24"/>
           <w:lang w:val="en-US"/>
         </w:rPr>
-        <w:lastRenderedPageBreak/>
         <w:t>Referencias</w:t>
       </w:r>
       <w:proofErr w:type="spellEnd"/>
@@ -1761,6 +2105,95 @@
 <file path=word/numbering.xml><?xml version="1.0" encoding="utf-8"?>
 <w:numbering xmlns:wpc="http://schemas.microsoft.com/office/word/2010/wordprocessingCanvas" xmlns:cx="http://schemas.microsoft.com/office/drawing/2014/chartex" xmlns:cx1="http://schemas.microsoft.com/office/drawing/2015/9/8/chartex" xmlns:cx2="http://schemas.microsoft.com/office/drawing/2015/10/21/chartex" xmlns:cx3="http://schemas.microsoft.com/office/drawing/2016/5/9/chartex" xmlns:cx4="http://schemas.microsoft.com/office/drawing/2016/5/10/chartex" xmlns:cx5="http://schemas.microsoft.com/office/drawing/2016/5/11/chartex" xmlns:cx6="http://schemas.microsoft.com/office/drawing/2016/5/12/chartex" xmlns:cx7="http://schemas.microsoft.com/office/drawing/2016/5/13/chartex" xmlns:cx8="http://schemas.microsoft.com/office/drawing/2016/5/14/chartex" xmlns:mc="http://schemas.openxmlformats.org/markup-compatibility/2006" xmlns:aink="http://schemas.microsoft.com/office/drawing/2016/ink" xmlns:am3d="http://schemas.microsoft.com/office/drawing/2017/model3d" xmlns:o="urn:schemas-microsoft-com:office:office" xmlns:r="http://schemas.openxmlformats.org/officeDocument/2006/relationships" xmlns:m="http://schemas.openxmlformats.org/officeDocument/2006/math" xmlns:v="urn:schemas-microsoft-com:vml" xmlns:wp14="http://schemas.microsoft.com/office/word/2010/wordprocessingDrawing" xmlns:wp="http://schemas.openxmlformats.org/drawingml/2006/wordprocessingDrawing" xmlns:w10="urn:schemas-microsoft-com:office:word" xmlns:w="http://schemas.openxmlformats.org/wordprocessingml/2006/main" xmlns:w14="http://schemas.microsoft.com/office/word/2010/wordml" xmlns:w15="http://schemas.microsoft.com/office/word/2012/wordml" xmlns:w16cex="http://schemas.microsoft.com/office/word/2018/wordml/cex" xmlns:w16cid="http://schemas.microsoft.com/office/word/2016/wordml/cid" xmlns:w16="http://schemas.microsoft.com/office/word/2018/wordml" xmlns:w16sdtdh="http://schemas.microsoft.com/office/word/2020/wordml/sdtdatahash" xmlns:w16se="http://schemas.microsoft.com/office/word/2015/wordml/symex" xmlns:wpg="http://schemas.microsoft.com/office/word/2010/wordprocessingGroup" xmlns:wpi="http://schemas.microsoft.com/office/word/2010/wordprocessingInk" xmlns:wne="http://schemas.microsoft.com/office/word/2006/wordml" xmlns:wps="http://schemas.microsoft.com/office/word/2010/wordprocessingShape" mc:Ignorable="w14 w15 w16se w16cid w16 w16cex w16sdtdh wp14">
   <w:abstractNum w:abstractNumId="0" w15:restartNumberingAfterBreak="0">
+    <w:nsid w:val="08222486"/>
+    <w:multiLevelType w:val="hybridMultilevel"/>
+    <w:tmpl w:val="D8C6D81E"/>
+    <w:lvl w:ilvl="0" w:tplc="3376B8D2">
+      <w:start w:val="1"/>
+      <w:numFmt w:val="lowerLetter"/>
+      <w:lvlText w:val="%1."/>
+      <w:lvlJc w:val="left"/>
+      <w:pPr>
+        <w:ind w:left="1429" w:hanging="360"/>
+      </w:pPr>
+      <w:rPr>
+        <w:rFonts w:hint="default"/>
+      </w:rPr>
+    </w:lvl>
+    <w:lvl w:ilvl="1" w:tplc="080A0019" w:tentative="1">
+      <w:start w:val="1"/>
+      <w:numFmt w:val="lowerLetter"/>
+      <w:lvlText w:val="%2."/>
+      <w:lvlJc w:val="left"/>
+      <w:pPr>
+        <w:ind w:left="2149" w:hanging="360"/>
+      </w:pPr>
+    </w:lvl>
+    <w:lvl w:ilvl="2" w:tplc="080A001B" w:tentative="1">
+      <w:start w:val="1"/>
+      <w:numFmt w:val="lowerRoman"/>
+      <w:lvlText w:val="%3."/>
+      <w:lvlJc w:val="right"/>
+      <w:pPr>
+        <w:ind w:left="2869" w:hanging="180"/>
+      </w:pPr>
+    </w:lvl>
+    <w:lvl w:ilvl="3" w:tplc="080A000F" w:tentative="1">
+      <w:start w:val="1"/>
+      <w:numFmt w:val="decimal"/>
+      <w:lvlText w:val="%4."/>
+      <w:lvlJc w:val="left"/>
+      <w:pPr>
+        <w:ind w:left="3589" w:hanging="360"/>
+      </w:pPr>
+    </w:lvl>
+    <w:lvl w:ilvl="4" w:tplc="080A0019" w:tentative="1">
+      <w:start w:val="1"/>
+      <w:numFmt w:val="lowerLetter"/>
+      <w:lvlText w:val="%5."/>
+      <w:lvlJc w:val="left"/>
+      <w:pPr>
+        <w:ind w:left="4309" w:hanging="360"/>
+      </w:pPr>
+    </w:lvl>
+    <w:lvl w:ilvl="5" w:tplc="080A001B" w:tentative="1">
+      <w:start w:val="1"/>
+      <w:numFmt w:val="lowerRoman"/>
+      <w:lvlText w:val="%6."/>
+      <w:lvlJc w:val="right"/>
+      <w:pPr>
+        <w:ind w:left="5029" w:hanging="180"/>
+      </w:pPr>
+    </w:lvl>
+    <w:lvl w:ilvl="6" w:tplc="080A000F" w:tentative="1">
+      <w:start w:val="1"/>
+      <w:numFmt w:val="decimal"/>
+      <w:lvlText w:val="%7."/>
+      <w:lvlJc w:val="left"/>
+      <w:pPr>
+        <w:ind w:left="5749" w:hanging="360"/>
+      </w:pPr>
+    </w:lvl>
+    <w:lvl w:ilvl="7" w:tplc="080A0019" w:tentative="1">
+      <w:start w:val="1"/>
+      <w:numFmt w:val="lowerLetter"/>
+      <w:lvlText w:val="%8."/>
+      <w:lvlJc w:val="left"/>
+      <w:pPr>
+        <w:ind w:left="6469" w:hanging="360"/>
+      </w:pPr>
+    </w:lvl>
+    <w:lvl w:ilvl="8" w:tplc="080A001B" w:tentative="1">
+      <w:start w:val="1"/>
+      <w:numFmt w:val="lowerRoman"/>
+      <w:lvlText w:val="%9."/>
+      <w:lvlJc w:val="right"/>
+      <w:pPr>
+        <w:ind w:left="7189" w:hanging="180"/>
+      </w:pPr>
+    </w:lvl>
+  </w:abstractNum>
+  <w:abstractNum w:abstractNumId="1" w15:restartNumberingAfterBreak="0">
     <w:nsid w:val="13026FF9"/>
     <w:multiLevelType w:val="multilevel"/>
     <w:tmpl w:val="ED78A6BE"/>
@@ -1873,7 +2306,96 @@
       </w:pPr>
     </w:lvl>
   </w:abstractNum>
-  <w:abstractNum w:abstractNumId="1" w15:restartNumberingAfterBreak="0">
+  <w:abstractNum w:abstractNumId="2" w15:restartNumberingAfterBreak="0">
+    <w:nsid w:val="198258D8"/>
+    <w:multiLevelType w:val="hybridMultilevel"/>
+    <w:tmpl w:val="86504AC6"/>
+    <w:lvl w:ilvl="0" w:tplc="FE6C06DC">
+      <w:start w:val="1"/>
+      <w:numFmt w:val="lowerLetter"/>
+      <w:lvlText w:val="%1."/>
+      <w:lvlJc w:val="left"/>
+      <w:pPr>
+        <w:ind w:left="1429" w:hanging="360"/>
+      </w:pPr>
+      <w:rPr>
+        <w:rFonts w:hint="default"/>
+      </w:rPr>
+    </w:lvl>
+    <w:lvl w:ilvl="1" w:tplc="080A0019" w:tentative="1">
+      <w:start w:val="1"/>
+      <w:numFmt w:val="lowerLetter"/>
+      <w:lvlText w:val="%2."/>
+      <w:lvlJc w:val="left"/>
+      <w:pPr>
+        <w:ind w:left="2149" w:hanging="360"/>
+      </w:pPr>
+    </w:lvl>
+    <w:lvl w:ilvl="2" w:tplc="080A001B" w:tentative="1">
+      <w:start w:val="1"/>
+      <w:numFmt w:val="lowerRoman"/>
+      <w:lvlText w:val="%3."/>
+      <w:lvlJc w:val="right"/>
+      <w:pPr>
+        <w:ind w:left="2869" w:hanging="180"/>
+      </w:pPr>
+    </w:lvl>
+    <w:lvl w:ilvl="3" w:tplc="080A000F" w:tentative="1">
+      <w:start w:val="1"/>
+      <w:numFmt w:val="decimal"/>
+      <w:lvlText w:val="%4."/>
+      <w:lvlJc w:val="left"/>
+      <w:pPr>
+        <w:ind w:left="3589" w:hanging="360"/>
+      </w:pPr>
+    </w:lvl>
+    <w:lvl w:ilvl="4" w:tplc="080A0019" w:tentative="1">
+      <w:start w:val="1"/>
+      <w:numFmt w:val="lowerLetter"/>
+      <w:lvlText w:val="%5."/>
+      <w:lvlJc w:val="left"/>
+      <w:pPr>
+        <w:ind w:left="4309" w:hanging="360"/>
+      </w:pPr>
+    </w:lvl>
+    <w:lvl w:ilvl="5" w:tplc="080A001B" w:tentative="1">
+      <w:start w:val="1"/>
+      <w:numFmt w:val="lowerRoman"/>
+      <w:lvlText w:val="%6."/>
+      <w:lvlJc w:val="right"/>
+      <w:pPr>
+        <w:ind w:left="5029" w:hanging="180"/>
+      </w:pPr>
+    </w:lvl>
+    <w:lvl w:ilvl="6" w:tplc="080A000F" w:tentative="1">
+      <w:start w:val="1"/>
+      <w:numFmt w:val="decimal"/>
+      <w:lvlText w:val="%7."/>
+      <w:lvlJc w:val="left"/>
+      <w:pPr>
+        <w:ind w:left="5749" w:hanging="360"/>
+      </w:pPr>
+    </w:lvl>
+    <w:lvl w:ilvl="7" w:tplc="080A0019" w:tentative="1">
+      <w:start w:val="1"/>
+      <w:numFmt w:val="lowerLetter"/>
+      <w:lvlText w:val="%8."/>
+      <w:lvlJc w:val="left"/>
+      <w:pPr>
+        <w:ind w:left="6469" w:hanging="360"/>
+      </w:pPr>
+    </w:lvl>
+    <w:lvl w:ilvl="8" w:tplc="080A001B" w:tentative="1">
+      <w:start w:val="1"/>
+      <w:numFmt w:val="lowerRoman"/>
+      <w:lvlText w:val="%9."/>
+      <w:lvlJc w:val="right"/>
+      <w:pPr>
+        <w:ind w:left="7189" w:hanging="180"/>
+      </w:pPr>
+    </w:lvl>
+  </w:abstractNum>
+  <w:abstractNum w:abstractNumId="3" w15:restartNumberingAfterBreak="0">
     <w:nsid w:val="242B48E4"/>
     <w:multiLevelType w:val="multilevel"/>
     <w:tmpl w:val="15302CD6"/>
@@ -1986,7 +2508,185 @@
       </w:pPr>
     </w:lvl>
   </w:abstractNum>
-  <w:abstractNum w:abstractNumId="2" w15:restartNumberingAfterBreak="0">
+  <w:abstractNum w:abstractNumId="4" w15:restartNumberingAfterBreak="0">
+    <w:nsid w:val="2E093C48"/>
+    <w:multiLevelType w:val="hybridMultilevel"/>
+    <w:tmpl w:val="BC8A6DC4"/>
+    <w:lvl w:ilvl="0" w:tplc="5002D45E">
+      <w:start w:val="1"/>
+      <w:numFmt w:val="lowerLetter"/>
+      <w:lvlText w:val="%1."/>
+      <w:lvlJc w:val="left"/>
+      <w:pPr>
+        <w:ind w:left="1429" w:hanging="360"/>
+      </w:pPr>
+      <w:rPr>
+        <w:rFonts w:hint="default"/>
+      </w:rPr>
+    </w:lvl>
+    <w:lvl w:ilvl="1" w:tplc="080A0019" w:tentative="1">
+      <w:start w:val="1"/>
+      <w:numFmt w:val="lowerLetter"/>
+      <w:lvlText w:val="%2."/>
+      <w:lvlJc w:val="left"/>
+      <w:pPr>
+        <w:ind w:left="2149" w:hanging="360"/>
+      </w:pPr>
+    </w:lvl>
+    <w:lvl w:ilvl="2" w:tplc="080A001B" w:tentative="1">
+      <w:start w:val="1"/>
+      <w:numFmt w:val="lowerRoman"/>
+      <w:lvlText w:val="%3."/>
+      <w:lvlJc w:val="right"/>
+      <w:pPr>
+        <w:ind w:left="2869" w:hanging="180"/>
+      </w:pPr>
+    </w:lvl>
+    <w:lvl w:ilvl="3" w:tplc="080A000F" w:tentative="1">
+      <w:start w:val="1"/>
+      <w:numFmt w:val="decimal"/>
+      <w:lvlText w:val="%4."/>
+      <w:lvlJc w:val="left"/>
+      <w:pPr>
+        <w:ind w:left="3589" w:hanging="360"/>
+      </w:pPr>
+    </w:lvl>
+    <w:lvl w:ilvl="4" w:tplc="080A0019" w:tentative="1">
+      <w:start w:val="1"/>
+      <w:numFmt w:val="lowerLetter"/>
+      <w:lvlText w:val="%5."/>
+      <w:lvlJc w:val="left"/>
+      <w:pPr>
+        <w:ind w:left="4309" w:hanging="360"/>
+      </w:pPr>
+    </w:lvl>
+    <w:lvl w:ilvl="5" w:tplc="080A001B" w:tentative="1">
+      <w:start w:val="1"/>
+      <w:numFmt w:val="lowerRoman"/>
+      <w:lvlText w:val="%6."/>
+      <w:lvlJc w:val="right"/>
+      <w:pPr>
+        <w:ind w:left="5029" w:hanging="180"/>
+      </w:pPr>
+    </w:lvl>
+    <w:lvl w:ilvl="6" w:tplc="080A000F" w:tentative="1">
+      <w:start w:val="1"/>
+      <w:numFmt w:val="decimal"/>
+      <w:lvlText w:val="%7."/>
+      <w:lvlJc w:val="left"/>
+      <w:pPr>
+        <w:ind w:left="5749" w:hanging="360"/>
+      </w:pPr>
+    </w:lvl>
+    <w:lvl w:ilvl="7" w:tplc="080A0019" w:tentative="1">
+      <w:start w:val="1"/>
+      <w:numFmt w:val="lowerLetter"/>
+      <w:lvlText w:val="%8."/>
+      <w:lvlJc w:val="left"/>
+      <w:pPr>
+        <w:ind w:left="6469" w:hanging="360"/>
+      </w:pPr>
+    </w:lvl>
+    <w:lvl w:ilvl="8" w:tplc="080A001B" w:tentative="1">
+      <w:start w:val="1"/>
+      <w:numFmt w:val="lowerRoman"/>
+      <w:lvlText w:val="%9."/>
+      <w:lvlJc w:val="right"/>
+      <w:pPr>
+        <w:ind w:left="7189" w:hanging="180"/>
+      </w:pPr>
+    </w:lvl>
+  </w:abstractNum>
+  <w:abstractNum w:abstractNumId="5" w15:restartNumberingAfterBreak="0">
+    <w:nsid w:val="2EE254FD"/>
+    <w:multiLevelType w:val="hybridMultilevel"/>
+    <w:tmpl w:val="1AFEE66A"/>
+    <w:lvl w:ilvl="0" w:tplc="49966152">
+      <w:start w:val="1"/>
+      <w:numFmt w:val="lowerLetter"/>
+      <w:lvlText w:val="%1."/>
+      <w:lvlJc w:val="left"/>
+      <w:pPr>
+        <w:ind w:left="1429" w:hanging="360"/>
+      </w:pPr>
+      <w:rPr>
+        <w:rFonts w:hint="default"/>
+      </w:rPr>
+    </w:lvl>
+    <w:lvl w:ilvl="1" w:tplc="080A0019" w:tentative="1">
+      <w:start w:val="1"/>
+      <w:numFmt w:val="lowerLetter"/>
+      <w:lvlText w:val="%2."/>
+      <w:lvlJc w:val="left"/>
+      <w:pPr>
+        <w:ind w:left="2149" w:hanging="360"/>
+      </w:pPr>
+    </w:lvl>
+    <w:lvl w:ilvl="2" w:tplc="080A001B" w:tentative="1">
+      <w:start w:val="1"/>
+      <w:numFmt w:val="lowerRoman"/>
+      <w:lvlText w:val="%3."/>
+      <w:lvlJc w:val="right"/>
+      <w:pPr>
+        <w:ind w:left="2869" w:hanging="180"/>
+      </w:pPr>
+    </w:lvl>
+    <w:lvl w:ilvl="3" w:tplc="080A000F" w:tentative="1">
+      <w:start w:val="1"/>
+      <w:numFmt w:val="decimal"/>
+      <w:lvlText w:val="%4."/>
+      <w:lvlJc w:val="left"/>
+      <w:pPr>
+        <w:ind w:left="3589" w:hanging="360"/>
+      </w:pPr>
+    </w:lvl>
+    <w:lvl w:ilvl="4" w:tplc="080A0019" w:tentative="1">
+      <w:start w:val="1"/>
+      <w:numFmt w:val="lowerLetter"/>
+      <w:lvlText w:val="%5."/>
+      <w:lvlJc w:val="left"/>
+      <w:pPr>
+        <w:ind w:left="4309" w:hanging="360"/>
+      </w:pPr>
+    </w:lvl>
+    <w:lvl w:ilvl="5" w:tplc="080A001B" w:tentative="1">
+      <w:start w:val="1"/>
+      <w:numFmt w:val="lowerRoman"/>
+      <w:lvlText w:val="%6."/>
+      <w:lvlJc w:val="right"/>
+      <w:pPr>
+        <w:ind w:left="5029" w:hanging="180"/>
+      </w:pPr>
+    </w:lvl>
+    <w:lvl w:ilvl="6" w:tplc="080A000F" w:tentative="1">
+      <w:start w:val="1"/>
+      <w:numFmt w:val="decimal"/>
+      <w:lvlText w:val="%7."/>
+      <w:lvlJc w:val="left"/>
+      <w:pPr>
+        <w:ind w:left="5749" w:hanging="360"/>
+      </w:pPr>
+    </w:lvl>
+    <w:lvl w:ilvl="7" w:tplc="080A0019" w:tentative="1">
+      <w:start w:val="1"/>
+      <w:numFmt w:val="lowerLetter"/>
+      <w:lvlText w:val="%8."/>
+      <w:lvlJc w:val="left"/>
+      <w:pPr>
+        <w:ind w:left="6469" w:hanging="360"/>
+      </w:pPr>
+    </w:lvl>
+    <w:lvl w:ilvl="8" w:tplc="080A001B" w:tentative="1">
+      <w:start w:val="1"/>
+      <w:numFmt w:val="lowerRoman"/>
+      <w:lvlText w:val="%9."/>
+      <w:lvlJc w:val="right"/>
+      <w:pPr>
+        <w:ind w:left="7189" w:hanging="180"/>
+      </w:pPr>
+    </w:lvl>
+  </w:abstractNum>
+  <w:abstractNum w:abstractNumId="6" w15:restartNumberingAfterBreak="0">
     <w:nsid w:val="403C754D"/>
     <w:multiLevelType w:val="multilevel"/>
     <w:tmpl w:val="9C4C782A"/>
@@ -2099,7 +2799,96 @@
       </w:pPr>
     </w:lvl>
   </w:abstractNum>
-  <w:abstractNum w:abstractNumId="3" w15:restartNumberingAfterBreak="0">
+  <w:abstractNum w:abstractNumId="7" w15:restartNumberingAfterBreak="0">
+    <w:nsid w:val="4B9D1685"/>
+    <w:multiLevelType w:val="hybridMultilevel"/>
+    <w:tmpl w:val="06FA06EC"/>
+    <w:lvl w:ilvl="0" w:tplc="CF800B70">
+      <w:start w:val="1"/>
+      <w:numFmt w:val="decimal"/>
+      <w:lvlText w:val="%1."/>
+      <w:lvlJc w:val="left"/>
+      <w:pPr>
+        <w:ind w:left="1069" w:hanging="360"/>
+      </w:pPr>
+      <w:rPr>
+        <w:rFonts w:hint="default"/>
+      </w:rPr>
+    </w:lvl>
+    <w:lvl w:ilvl="1" w:tplc="080A0019" w:tentative="1">
+      <w:start w:val="1"/>
+      <w:numFmt w:val="lowerLetter"/>
+      <w:lvlText w:val="%2."/>
+      <w:lvlJc w:val="left"/>
+      <w:pPr>
+        <w:ind w:left="1789" w:hanging="360"/>
+      </w:pPr>
+    </w:lvl>
+    <w:lvl w:ilvl="2" w:tplc="080A001B" w:tentative="1">
+      <w:start w:val="1"/>
+      <w:numFmt w:val="lowerRoman"/>
+      <w:lvlText w:val="%3."/>
+      <w:lvlJc w:val="right"/>
+      <w:pPr>
+        <w:ind w:left="2509" w:hanging="180"/>
+      </w:pPr>
+    </w:lvl>
+    <w:lvl w:ilvl="3" w:tplc="080A000F" w:tentative="1">
+      <w:start w:val="1"/>
+      <w:numFmt w:val="decimal"/>
+      <w:lvlText w:val="%4."/>
+      <w:lvlJc w:val="left"/>
+      <w:pPr>
+        <w:ind w:left="3229" w:hanging="360"/>
+      </w:pPr>
+    </w:lvl>
+    <w:lvl w:ilvl="4" w:tplc="080A0019" w:tentative="1">
+      <w:start w:val="1"/>
+      <w:numFmt w:val="lowerLetter"/>
+      <w:lvlText w:val="%5."/>
+      <w:lvlJc w:val="left"/>
+      <w:pPr>
+        <w:ind w:left="3949" w:hanging="360"/>
+      </w:pPr>
+    </w:lvl>
+    <w:lvl w:ilvl="5" w:tplc="080A001B" w:tentative="1">
+      <w:start w:val="1"/>
+      <w:numFmt w:val="lowerRoman"/>
+      <w:lvlText w:val="%6."/>
+      <w:lvlJc w:val="right"/>
+      <w:pPr>
+        <w:ind w:left="4669" w:hanging="180"/>
+      </w:pPr>
+    </w:lvl>
+    <w:lvl w:ilvl="6" w:tplc="080A000F" w:tentative="1">
+      <w:start w:val="1"/>
+      <w:numFmt w:val="decimal"/>
+      <w:lvlText w:val="%7."/>
+      <w:lvlJc w:val="left"/>
+      <w:pPr>
+        <w:ind w:left="5389" w:hanging="360"/>
+      </w:pPr>
+    </w:lvl>
+    <w:lvl w:ilvl="7" w:tplc="080A0019" w:tentative="1">
+      <w:start w:val="1"/>
+      <w:numFmt w:val="lowerLetter"/>
+      <w:lvlText w:val="%8."/>
+      <w:lvlJc w:val="left"/>
+      <w:pPr>
+        <w:ind w:left="6109" w:hanging="360"/>
+      </w:pPr>
+    </w:lvl>
+    <w:lvl w:ilvl="8" w:tplc="080A001B" w:tentative="1">
+      <w:start w:val="1"/>
+      <w:numFmt w:val="lowerRoman"/>
+      <w:lvlText w:val="%9."/>
+      <w:lvlJc w:val="right"/>
+      <w:pPr>
+        <w:ind w:left="6829" w:hanging="180"/>
+      </w:pPr>
+    </w:lvl>
+  </w:abstractNum>
+  <w:abstractNum w:abstractNumId="8" w15:restartNumberingAfterBreak="0">
     <w:nsid w:val="64974E26"/>
     <w:multiLevelType w:val="multilevel"/>
     <w:tmpl w:val="B7142784"/>
@@ -2212,7 +3001,7 @@
       </w:pPr>
     </w:lvl>
   </w:abstractNum>
-  <w:abstractNum w:abstractNumId="4" w15:restartNumberingAfterBreak="0">
+  <w:abstractNum w:abstractNumId="9" w15:restartNumberingAfterBreak="0">
     <w:nsid w:val="658B5634"/>
     <w:multiLevelType w:val="multilevel"/>
     <w:tmpl w:val="C0DA2728"/>
@@ -2326,19 +3115,19 @@
     </w:lvl>
   </w:abstractNum>
   <w:num w:numId="1">
-    <w:abstractNumId w:val="0"/>
+    <w:abstractNumId w:val="1"/>
   </w:num>
   <w:num w:numId="2">
-    <w:abstractNumId w:val="4"/>
+    <w:abstractNumId w:val="9"/>
   </w:num>
   <w:num w:numId="3">
-    <w:abstractNumId w:val="1"/>
+    <w:abstractNumId w:val="3"/>
   </w:num>
   <w:num w:numId="4">
-    <w:abstractNumId w:val="3"/>
+    <w:abstractNumId w:val="8"/>
   </w:num>
   <w:num w:numId="5">
-    <w:abstractNumId w:val="2"/>
+    <w:abstractNumId w:val="6"/>
     <w:lvlOverride w:ilvl="0">
       <w:lvl w:ilvl="0">
         <w:numFmt w:val="decimal"/>
@@ -2346,6 +3135,21 @@
         <w:lvlJc w:val="left"/>
       </w:lvl>
     </w:lvlOverride>
+  </w:num>
+  <w:num w:numId="6">
+    <w:abstractNumId w:val="7"/>
+  </w:num>
+  <w:num w:numId="7">
+    <w:abstractNumId w:val="4"/>
+  </w:num>
+  <w:num w:numId="8">
+    <w:abstractNumId w:val="0"/>
+  </w:num>
+  <w:num w:numId="9">
+    <w:abstractNumId w:val="5"/>
+  </w:num>
+  <w:num w:numId="10">
+    <w:abstractNumId w:val="2"/>
   </w:num>
 </w:numbering>
 </file>

</xml_diff>